<commit_message>
Test Documents for Subscript, Strikethrough
</commit_message>
<xml_diff>
--- a/static/tests/misc/src/docx/SuperScript.docx
+++ b/static/tests/misc/src/docx/SuperScript.docx
@@ -26,6 +26,14 @@
           <w:sz w:val="20"/>
           <w:lang w:val="it-IT"/>
         </w:rPr>
+        <w:t>trike</w:t>
+      </w:r>
+      <w:r>
+        <w:rPr>
+          <w:b/>
+          <w:sz w:val="20"/>
+          <w:lang w:val="it-IT"/>
+        </w:rPr>
         <w:t>AL NOME DI DIO. AM</w:t>
       </w:r>
       <w:r>
@@ -540,7 +548,76 @@
           <w:szCs w:val="17"/>
           <w:lang w:val="it-IT"/>
         </w:rPr>
-        <w:t xml:space="preserve"> albos bene parare, monda tursones eorum, ita quod de frondibus nihil remaneat; et dum olla cum aqua super ignem bullierit, pone intus tursones sive albedinem caullium scilicet cum aqua predicta, et apposita ibi albedine feniculi, fac tantum bullire quod sint spissi; et loco olei, addere poteris brodium carnium quarumcumque.</w:t>
+        <w:t xml:space="preserve"> </w:t>
+      </w:r>
+      <w:r>
+        <w:rPr>
+          <w:strike/>
+          <w:sz w:val="17"/>
+          <w:szCs w:val="17"/>
+          <w:lang w:val="it-IT"/>
+        </w:rPr>
+        <w:t>albos</w:t>
+      </w:r>
+      <w:r>
+        <w:rPr>
+          <w:sz w:val="17"/>
+          <w:szCs w:val="17"/>
+          <w:lang w:val="it-IT"/>
+        </w:rPr>
+        <w:t xml:space="preserve"> bene parare, monda tursones eorum, ita quod de frondibus nihil remaneat; et dum olla cum aqua super ignem bullierit, pone intus tursones sive albedinem caullium scilicet cum aqua predicta, et apposita ibi albedine </w:t>
+      </w:r>
+      <w:r>
+        <w:rPr>
+          <w:sz w:val="17"/>
+          <w:szCs w:val="17"/>
+          <w:u w:val="single"/>
+          <w:lang w:val="it-IT"/>
+        </w:rPr>
+        <w:t>feniculi</w:t>
+      </w:r>
+      <w:r>
+        <w:rPr>
+          <w:sz w:val="17"/>
+          <w:szCs w:val="17"/>
+          <w:lang w:val="it-IT"/>
+        </w:rPr>
+        <w:t xml:space="preserve">, fac tantum bullire quod sint </w:t>
+      </w:r>
+      <w:r>
+        <w:rPr>
+          <w:strike/>
+          <w:sz w:val="17"/>
+          <w:szCs w:val="17"/>
+          <w:lang w:val="it-IT"/>
+        </w:rPr>
+        <w:t>spissi</w:t>
+      </w:r>
+      <w:r>
+        <w:rPr>
+          <w:sz w:val="17"/>
+          <w:szCs w:val="17"/>
+          <w:lang w:val="it-IT"/>
+        </w:rPr>
+        <w:t xml:space="preserve">; et loco olei, addere poteris brodium carnium </w:t>
+      </w:r>
+      <w:r>
+        <w:rPr>
+          <w:strike/>
+          <w:sz w:val="17"/>
+          <w:szCs w:val="17"/>
+          <w:u w:val="none"/>
+          <w:lang w:val="it-IT"/>
+        </w:rPr>
+        <w:t>quarumcumque</w:t>
+      </w:r>
+      <w:r>
+        <w:rPr>
+          <w:sz w:val="17"/>
+          <w:szCs w:val="17"/>
+          <w:lang w:val="it-IT"/>
+        </w:rPr>
+        <w:t>.</w:t>
       </w:r>
     </w:p>
     <w:p>
@@ -571,319 +648,6 @@
           <w:tab w:val="left" w:pos="4536" w:leader="none"/>
           <w:tab w:val="left" w:pos="4820" w:leader="none"/>
           <w:tab w:val="right" w:pos="7938" w:leader="none"/>
-        </w:tabs>
-        <w:spacing w:lineRule="atLeast" w:line="100"/>
-        <w:ind w:right="36" w:hanging="0"/>
-        <w:rPr/>
-      </w:pPr>
-      <w:r>
-        <w:rPr>
-          <w:b/>
-          <w:sz w:val="20"/>
-          <w:lang w:val="it-IT"/>
-        </w:rPr>
-        <w:t>A fare i cauli verdi co</w:t>
-      </w:r>
-      <w:r>
-        <w:rPr>
-          <w:b/>
-          <w:i/>
-          <w:sz w:val="20"/>
-          <w:lang w:val="it-IT"/>
-        </w:rPr>
-        <w:t>n</w:t>
-      </w:r>
-      <w:r>
-        <w:rPr>
-          <w:b/>
-          <w:sz w:val="20"/>
-          <w:lang w:val="it-IT"/>
-        </w:rPr>
-        <w:t xml:space="preserve"> ca</w:t>
-      </w:r>
-      <w:r>
-        <w:rPr>
-          <w:b/>
-          <w:i/>
-          <w:sz w:val="20"/>
-          <w:lang w:val="it-IT"/>
-        </w:rPr>
-        <w:t>r</w:t>
-      </w:r>
-      <w:r>
-        <w:rPr>
-          <w:b/>
-          <w:sz w:val="20"/>
-          <w:lang w:val="it-IT"/>
-        </w:rPr>
-        <w:t xml:space="preserve">ne. </w:t>
-        <w:tab/>
-        <w:tab/>
-      </w:r>
-      <w:r>
-        <w:rPr>
-          <w:sz w:val="20"/>
-          <w:lang w:val="it-IT"/>
-        </w:rPr>
-        <w:t>[n° 2]</w:t>
-      </w:r>
-    </w:p>
-    <w:p>
-      <w:pPr>
-        <w:pStyle w:val="Normal"/>
-        <w:tabs>
-          <w:tab w:val="left" w:pos="4536" w:leader="none"/>
-          <w:tab w:val="left" w:pos="4820" w:leader="none"/>
-        </w:tabs>
-        <w:spacing w:lineRule="atLeast" w:line="100"/>
-        <w:ind w:right="34" w:hanging="0"/>
-        <w:rPr/>
-      </w:pPr>
-      <w:r>
-        <w:rPr>
-          <w:b/>
-          <w:sz w:val="20"/>
-          <w:lang w:val="it-IT"/>
-        </w:rPr>
-        <w:t>T</w:t>
-      </w:r>
-      <w:r>
-        <w:rPr>
-          <w:smallCaps/>
-          <w:sz w:val="20"/>
-          <w:lang w:val="it-IT"/>
-        </w:rPr>
-        <w:t>o</w:t>
-      </w:r>
-      <w:r>
-        <w:rPr>
-          <w:sz w:val="20"/>
-          <w:lang w:val="it-IT"/>
-        </w:rPr>
-        <w:t>lgli le cime dei cauli sane, e gittale nella pentola buglie</w:t>
-      </w:r>
-      <w:r>
-        <w:rPr>
-          <w:i/>
-          <w:sz w:val="20"/>
-          <w:lang w:val="it-IT"/>
-        </w:rPr>
-        <w:t>n</w:t>
-      </w:r>
-      <w:r>
-        <w:rPr>
-          <w:sz w:val="20"/>
-          <w:lang w:val="it-IT"/>
-        </w:rPr>
-        <w:t>te co</w:t>
-      </w:r>
-      <w:r>
-        <w:rPr>
-          <w:i/>
-          <w:sz w:val="20"/>
-          <w:lang w:val="it-IT"/>
-        </w:rPr>
-        <w:t>n</w:t>
-      </w:r>
-      <w:r>
-        <w:rPr>
-          <w:sz w:val="20"/>
-          <w:lang w:val="it-IT"/>
-        </w:rPr>
-        <w:t xml:space="preserve"> la ca</w:t>
-      </w:r>
-      <w:r>
-        <w:rPr>
-          <w:i/>
-          <w:sz w:val="20"/>
-          <w:lang w:val="it-IT"/>
-        </w:rPr>
-        <w:t>r</w:t>
-      </w:r>
-      <w:r>
-        <w:rPr>
-          <w:sz w:val="20"/>
-          <w:lang w:val="it-IT"/>
-        </w:rPr>
-        <w:t>ne, e falli bullire. E cavali e metti nell’ aqua fredda. E, tolto d’altro bruodo i</w:t>
-      </w:r>
-      <w:r>
-        <w:rPr>
-          <w:i/>
-          <w:sz w:val="20"/>
-          <w:lang w:val="it-IT"/>
-        </w:rPr>
-        <w:t>n</w:t>
-      </w:r>
-      <w:r>
-        <w:rPr>
-          <w:sz w:val="20"/>
-          <w:lang w:val="it-IT"/>
-        </w:rPr>
-        <w:t xml:space="preserve"> un’ altra pentola, mettivi del bia</w:t>
-      </w:r>
-      <w:r>
-        <w:rPr>
-          <w:i/>
-          <w:sz w:val="20"/>
-          <w:lang w:val="it-IT"/>
-        </w:rPr>
-        <w:t>n</w:t>
-      </w:r>
-      <w:r>
-        <w:rPr>
-          <w:sz w:val="20"/>
-          <w:lang w:val="it-IT"/>
-        </w:rPr>
-        <w:t>cho dei finocchi. E qua</w:t>
-      </w:r>
-      <w:r>
-        <w:rPr>
-          <w:i/>
-          <w:sz w:val="20"/>
-          <w:lang w:val="it-IT"/>
-        </w:rPr>
-        <w:t>n</w:t>
-      </w:r>
-      <w:r>
-        <w:rPr>
-          <w:sz w:val="20"/>
-          <w:lang w:val="it-IT"/>
-        </w:rPr>
-        <w:t>do è hora del ma</w:t>
-      </w:r>
-      <w:r>
-        <w:rPr>
-          <w:i/>
-          <w:sz w:val="20"/>
-          <w:lang w:val="it-IT"/>
-        </w:rPr>
-        <w:t>n</w:t>
-      </w:r>
-      <w:r>
-        <w:rPr>
-          <w:sz w:val="20"/>
-          <w:lang w:val="it-IT"/>
-        </w:rPr>
-        <w:t>giare, poni i detti cauli col brodo nella pe</w:t>
-      </w:r>
-      <w:r>
-        <w:rPr>
-          <w:i/>
-          <w:sz w:val="20"/>
-          <w:lang w:val="it-IT"/>
-        </w:rPr>
-        <w:t>n</w:t>
-      </w:r>
-      <w:r>
-        <w:rPr>
-          <w:sz w:val="20"/>
-          <w:lang w:val="it-IT"/>
-        </w:rPr>
-        <w:t>tola p</w:t>
-      </w:r>
-      <w:r>
-        <w:rPr>
-          <w:i/>
-          <w:sz w:val="20"/>
-          <w:lang w:val="it-IT"/>
-        </w:rPr>
-        <w:t>re</w:t>
-      </w:r>
-      <w:r>
-        <w:rPr>
-          <w:sz w:val="20"/>
-          <w:lang w:val="it-IT"/>
-        </w:rPr>
-        <w:t>d</w:t>
-      </w:r>
-      <w:r>
-        <w:rPr>
-          <w:i/>
-          <w:sz w:val="20"/>
-          <w:lang w:val="it-IT"/>
-        </w:rPr>
-        <w:t>i</w:t>
-      </w:r>
-      <w:r>
-        <w:rPr>
-          <w:sz w:val="20"/>
-          <w:lang w:val="it-IT"/>
-        </w:rPr>
-        <w:t>c</w:t>
-      </w:r>
-      <w:r>
-        <w:rPr>
-          <w:i/>
-          <w:sz w:val="20"/>
-          <w:lang w:val="it-IT"/>
-        </w:rPr>
-        <w:t>t</w:t>
-      </w:r>
-      <w:r>
-        <w:rPr>
-          <w:sz w:val="20"/>
-          <w:lang w:val="it-IT"/>
-        </w:rPr>
-        <w:t>a; e fa bullire un poco; e puoi metta</w:t>
-      </w:r>
-      <w:r>
-        <w:rPr>
-          <w:i/>
-          <w:sz w:val="20"/>
-          <w:lang w:val="it-IT"/>
-        </w:rPr>
-        <w:t>r</w:t>
-      </w:r>
-      <w:r>
-        <w:rPr>
-          <w:sz w:val="20"/>
-          <w:lang w:val="it-IT"/>
-        </w:rPr>
-        <w:t>vi brodo di ca</w:t>
-      </w:r>
-      <w:r>
-        <w:rPr>
-          <w:i/>
-          <w:sz w:val="20"/>
-          <w:lang w:val="it-IT"/>
-        </w:rPr>
-        <w:t>r</w:t>
-      </w:r>
-      <w:r>
-        <w:rPr>
-          <w:sz w:val="20"/>
-          <w:lang w:val="it-IT"/>
-        </w:rPr>
-        <w:t>ne, di capone, o oglio.</w:t>
-      </w:r>
-    </w:p>
-    <w:p>
-      <w:pPr>
-        <w:pStyle w:val="Normal"/>
-        <w:tabs>
-          <w:tab w:val="left" w:pos="4536" w:leader="none"/>
-          <w:tab w:val="left" w:pos="4820" w:leader="none"/>
-        </w:tabs>
-        <w:spacing w:lineRule="atLeast" w:line="100"/>
-        <w:ind w:right="36" w:hanging="0"/>
-        <w:rPr/>
-      </w:pPr>
-      <w:r>
-        <w:rPr>
-          <w:sz w:val="17"/>
-          <w:szCs w:val="17"/>
-          <w:lang w:val="it-IT"/>
-        </w:rPr>
-        <w:t>RecCulLibM I 2 Ad caulles virides secundum usum imperatoris, accipe cimulas caullium sanas et in caldaria bulliente cum carnibus pone et fac bene bullire. Et inde extractis, pone in aqua frigida. Accepto alio brodio in quodam alio vase, addas albedinem feniculi et fac eam bullire. Et cum fuerit hora comestionis, pone predictos caulles cum brodio in vase predicto et facias totum parum bullire.</w:t>
-      </w:r>
-    </w:p>
-    <w:p>
-      <w:pPr>
-        <w:pStyle w:val="Normal"/>
-        <w:tabs>
-          <w:tab w:val="left" w:pos="4536" w:leader="none"/>
-          <w:tab w:val="left" w:pos="4820" w:leader="none"/>
         </w:tabs>
         <w:spacing w:lineRule="atLeast" w:line="100"/>
         <w:ind w:right="36" w:hanging="0"/>

</xml_diff>